<commit_message>
TS 1.6 Revised inputs from Raja - 24/01/2022
</commit_message>
<xml_diff>
--- a/TS Jatai Ghanam Project/TS 1.6/TS 1.6 Jatai Input Baraha.docx
+++ b/TS Jatai Ghanam Project/TS 1.6/TS 1.6 Jatai Input Baraha.docx
@@ -3932,7 +3932,7 @@
     </w:p>
     <w:p>
       <w:r>
-        <w:t xml:space="preserve">sa mA# mAq sa so mA$ | </w:t>
+        <w:t xml:space="preserve">so mA# mAq sa sa mA$ | </w:t>
       </w:r>
     </w:p>
     <w:p>
@@ -4031,7 +4031,7 @@
     </w:p>
     <w:p>
       <w:r>
-        <w:t xml:space="preserve">sa mA# mAq sa so mA$ | </w:t>
+        <w:t xml:space="preserve">so mA# mAq sa sa mA$ | </w:t>
       </w:r>
     </w:p>
     <w:p>
@@ -12235,7 +12235,7 @@
     </w:p>
     <w:p>
       <w:r>
-        <w:t xml:space="preserve">sa yaM ~Mya(gm) sa so yam | </w:t>
+        <w:t xml:space="preserve">so yaM ~Mya(gm) sa sa yam | </w:t>
       </w:r>
     </w:p>
     <w:p>
@@ -12460,7 +12460,7 @@
     </w:p>
     <w:p>
       <w:r>
-        <w:t xml:space="preserve">sa yaM ~Mya(gm) sa so yam | </w:t>
+        <w:t xml:space="preserve">so yaM ~Mya(gm) sa sa yam | </w:t>
       </w:r>
     </w:p>
     <w:p>
@@ -12685,7 +12685,7 @@
     </w:p>
     <w:p>
       <w:r>
-        <w:t xml:space="preserve">sa yaM ~Mya(gm) sa so yam | </w:t>
+        <w:t xml:space="preserve">so yaM ~Mya(gm) sa sa yam | </w:t>
       </w:r>
     </w:p>
     <w:p>
@@ -12938,7 +12938,7 @@
     </w:p>
     <w:p>
       <w:r>
-        <w:t xml:space="preserve">sa yaM ~Mya(gm) sa so yam | </w:t>
+        <w:t xml:space="preserve">so yaM ~Mya(gm) sa sa yam | </w:t>
       </w:r>
     </w:p>
     <w:p>
@@ -13739,7 +13739,7 @@
     </w:p>
     <w:p>
       <w:r>
-        <w:t xml:space="preserve">sa yaM ~Mya(gm) sa so yam | </w:t>
+        <w:t xml:space="preserve">so yaM ~Mya(gm) sa sa yam | </w:t>
       </w:r>
     </w:p>
     <w:p>
@@ -15172,7 +15172,7 @@
     </w:p>
     <w:p>
       <w:r>
-        <w:t xml:space="preserve">sa tvA$ tvAq sa sastvA$ | </w:t>
+        <w:t xml:space="preserve">sastvA$ tvAq sa sa tvA$ | </w:t>
       </w:r>
     </w:p>
     <w:p>
@@ -15439,7 +15439,7 @@
     </w:p>
     <w:p>
       <w:r>
-        <w:t xml:space="preserve">sa pra pra sa saH pra | </w:t>
+        <w:t xml:space="preserve">saH pra pra sa sa pra | </w:t>
       </w:r>
     </w:p>
     <w:p>
@@ -15481,7 +15481,7 @@
     </w:p>
     <w:p>
       <w:r>
-        <w:t xml:space="preserve">sa vA#vRudhe vAvRudheq sa so vA#vRudhe | </w:t>
+        <w:t xml:space="preserve">so vA#vRudhe vAvRudheq sa sa vA#vRudhe | </w:t>
       </w:r>
     </w:p>
     <w:p>
@@ -15509,7 +15509,7 @@
     </w:p>
     <w:p>
       <w:r>
-        <w:t xml:space="preserve">sa deqvAnA$m deqvAnAq(gm)q sa so deqvAnA$m | </w:t>
+        <w:t xml:space="preserve">so deqvAnA$m deqvAnAq(gm)q sa sa deqvAnA$m | </w:t>
       </w:r>
     </w:p>
     <w:p>
@@ -15579,7 +15579,7 @@
     </w:p>
     <w:p>
       <w:r>
-        <w:t xml:space="preserve">so aqsmA(gm) aqsmAn thsaH so aqsmAn | </w:t>
+        <w:t xml:space="preserve">so aqsmA(gm) aqsmAn thsa so aqsmAn | </w:t>
       </w:r>
     </w:p>
     <w:p>
@@ -15902,7 +15902,7 @@
     </w:p>
     <w:p>
       <w:r>
-        <w:t xml:space="preserve">eqSho&amp;su#rAsuraiqShaHeqSho&amp;su#ra | </w:t>
+        <w:t xml:space="preserve">eqSho a#surAsuraiqShaeqSho a#sura | </w:t>
       </w:r>
     </w:p>
     <w:p>
@@ -21859,7 +21859,7 @@
     </w:p>
     <w:p>
       <w:r>
-        <w:t xml:space="preserve">eqSha vai vA eqSha eqSho vai | </w:t>
+        <w:t xml:space="preserve">eqSho vai vA eqSha eqSha vai | </w:t>
       </w:r>
     </w:p>
     <w:p>
@@ -22449,7 +22449,7 @@
     </w:p>
     <w:p>
       <w:r>
-        <w:t xml:space="preserve">sa tvA$ tvAq sa sastvA$ | </w:t>
+        <w:t xml:space="preserve">sastvA$ tvAq sa sa tvA$ | </w:t>
       </w:r>
     </w:p>
     <w:p>
@@ -23868,7 +23868,7 @@
     </w:p>
     <w:p>
       <w:r>
-        <w:t xml:space="preserve">eqSha yaqj~jo yaqj~ja eqSha eqSho yaqj~jaH | </w:t>
+        <w:t xml:space="preserve">eqSho yaqj~jo yaqj~ja eqSha eqSha yaqj~jaH | </w:t>
       </w:r>
     </w:p>
     <w:p>
@@ -23938,7 +23938,7 @@
     </w:p>
     <w:p>
       <w:r>
-        <w:t xml:space="preserve">sa pa#raqmAm pa#raqmA(gm) sa saH pa#raqmAm | </w:t>
+        <w:t xml:space="preserve">saH pa#raqmAm pa#raqmA(gm) sa sa pa#raqmAm | </w:t>
       </w:r>
     </w:p>
     <w:p>
@@ -26734,7 +26734,7 @@
     </w:p>
     <w:p>
       <w:r>
-        <w:t xml:space="preserve">eqSha vai vA eqSha eqSho vai | </w:t>
+        <w:t xml:space="preserve">eqSho vai vA eqSha eqSha vai | </w:t>
       </w:r>
     </w:p>
     <w:p>
@@ -31413,7 +31413,7 @@
     </w:p>
     <w:p>
       <w:r>
-        <w:t xml:space="preserve">eqSha vai vA eqSha eqSho vai | </w:t>
+        <w:t xml:space="preserve">eqSho vai vA eqSha eqSha vai | </w:t>
       </w:r>
     </w:p>
     <w:p>
@@ -32818,7 +32818,7 @@
     </w:p>
     <w:p>
       <w:r>
-        <w:t xml:space="preserve">eqSha vai vA eqSha eqSho vai | </w:t>
+        <w:t xml:space="preserve">eqSho vai vA eqSha eqSha vai | </w:t>
       </w:r>
     </w:p>
     <w:p>
@@ -33843,7 +33843,7 @@
     </w:p>
     <w:p>
       <w:r>
-        <w:t xml:space="preserve">sa puNyaqH puNyaqH sa saH puNya#H | </w:t>
+        <w:t xml:space="preserve">saH puNyaqH puNyaqH sa sa puNya#H | </w:t>
       </w:r>
     </w:p>
     <w:p>
@@ -33885,7 +33885,7 @@
     </w:p>
     <w:p>
       <w:r>
-        <w:t xml:space="preserve">eqSha vai vA eqSha eqSho vai | </w:t>
+        <w:t xml:space="preserve">eqSho vai vA eqSha eqSha vai | </w:t>
       </w:r>
     </w:p>
     <w:p>

</xml_diff>